<commit_message>
Data driven testing in selenium
</commit_message>
<xml_diff>
--- a/Notes.docx
+++ b/Notes.docx
@@ -7567,6 +7567,56 @@
         </w:rPr>
         <w:drawing>
           <wp:inline distT="0" distB="0" distL="0" distR="0">
+            <wp:extent cx="1718946" cy="504883"/>
+            <wp:effectExtent l="19050" t="0" r="0" b="0"/>
+            <wp:docPr id="11" name="Picture 1"/>
+            <wp:cNvGraphicFramePr>
+              <a:graphicFrameLocks xmlns:a="http://schemas.openxmlformats.org/drawingml/2006/main" noChangeAspect="1"/>
+            </wp:cNvGraphicFramePr>
+            <a:graphic xmlns:a="http://schemas.openxmlformats.org/drawingml/2006/main">
+              <a:graphicData uri="http://schemas.openxmlformats.org/drawingml/2006/picture">
+                <pic:pic xmlns:pic="http://schemas.openxmlformats.org/drawingml/2006/picture">
+                  <pic:nvPicPr>
+                    <pic:cNvPr id="0" name="Picture 1"/>
+                    <pic:cNvPicPr>
+                      <a:picLocks noChangeAspect="1" noChangeArrowheads="1"/>
+                    </pic:cNvPicPr>
+                  </pic:nvPicPr>
+                  <pic:blipFill>
+                    <a:blip r:embed="rId19"/>
+                    <a:srcRect/>
+                    <a:stretch>
+                      <a:fillRect/>
+                    </a:stretch>
+                  </pic:blipFill>
+                  <pic:spPr bwMode="auto">
+                    <a:xfrm>
+                      <a:off x="0" y="0"/>
+                      <a:ext cx="1719074" cy="504921"/>
+                    </a:xfrm>
+                    <a:prstGeom prst="rect">
+                      <a:avLst/>
+                    </a:prstGeom>
+                    <a:noFill/>
+                    <a:ln w="9525">
+                      <a:noFill/>
+                      <a:miter lim="800000"/>
+                      <a:headEnd/>
+                      <a:tailEnd/>
+                    </a:ln>
+                  </pic:spPr>
+                </pic:pic>
+              </a:graphicData>
+            </a:graphic>
+          </wp:inline>
+        </w:drawing>
+      </w:r>
+      <w:r>
+        <w:rPr>
+          <w:noProof/>
+        </w:rPr>
+        <w:drawing>
+          <wp:inline distT="0" distB="0" distL="0" distR="0">
             <wp:extent cx="5941060" cy="2355850"/>
             <wp:effectExtent l="19050" t="0" r="2540" b="0"/>
             <wp:docPr id="9" name="Picture 1"/>
@@ -7583,7 +7633,7 @@
                     </pic:cNvPicPr>
                   </pic:nvPicPr>
                   <pic:blipFill>
-                    <a:blip r:embed="rId19"/>
+                    <a:blip r:embed="rId20"/>
                     <a:srcRect/>
                     <a:stretch>
                       <a:fillRect/>
@@ -7628,11 +7678,81 @@
     </w:p>
     <w:p>
       <w:pPr>
+        <w:pBdr>
+          <w:bottom w:val="single" w:sz="6" w:space="1" w:color="auto"/>
+        </w:pBdr>
         <w:tabs>
           <w:tab w:val="left" w:pos="1496"/>
         </w:tabs>
         <w:ind w:left="360"/>
       </w:pPr>
+      <w:r>
+        <w:lastRenderedPageBreak/>
+        <w:t>Data Driven Testing:</w:t>
+      </w:r>
+    </w:p>
+    <w:p>
+      <w:pPr>
+        <w:tabs>
+          <w:tab w:val="left" w:pos="1496"/>
+        </w:tabs>
+      </w:pPr>
+      <w:r>
+        <w:rPr>
+          <w:noProof/>
+        </w:rPr>
+        <w:tab/>
+      </w:r>
+      <w:r>
+        <w:rPr>
+          <w:noProof/>
+        </w:rPr>
+        <w:drawing>
+          <wp:inline distT="0" distB="0" distL="0" distR="0">
+            <wp:extent cx="5901690" cy="2299970"/>
+            <wp:effectExtent l="19050" t="0" r="3810" b="0"/>
+            <wp:docPr id="14" name="Picture 3"/>
+            <wp:cNvGraphicFramePr>
+              <a:graphicFrameLocks xmlns:a="http://schemas.openxmlformats.org/drawingml/2006/main" noChangeAspect="1"/>
+            </wp:cNvGraphicFramePr>
+            <a:graphic xmlns:a="http://schemas.openxmlformats.org/drawingml/2006/main">
+              <a:graphicData uri="http://schemas.openxmlformats.org/drawingml/2006/picture">
+                <pic:pic xmlns:pic="http://schemas.openxmlformats.org/drawingml/2006/picture">
+                  <pic:nvPicPr>
+                    <pic:cNvPr id="0" name="Picture 3"/>
+                    <pic:cNvPicPr>
+                      <a:picLocks noChangeAspect="1" noChangeArrowheads="1"/>
+                    </pic:cNvPicPr>
+                  </pic:nvPicPr>
+                  <pic:blipFill>
+                    <a:blip r:embed="rId21"/>
+                    <a:srcRect/>
+                    <a:stretch>
+                      <a:fillRect/>
+                    </a:stretch>
+                  </pic:blipFill>
+                  <pic:spPr bwMode="auto">
+                    <a:xfrm>
+                      <a:off x="0" y="0"/>
+                      <a:ext cx="5901690" cy="2299970"/>
+                    </a:xfrm>
+                    <a:prstGeom prst="rect">
+                      <a:avLst/>
+                    </a:prstGeom>
+                    <a:noFill/>
+                    <a:ln w="9525">
+                      <a:noFill/>
+                      <a:miter lim="800000"/>
+                      <a:headEnd/>
+                      <a:tailEnd/>
+                    </a:ln>
+                  </pic:spPr>
+                </pic:pic>
+              </a:graphicData>
+            </a:graphic>
+          </wp:inline>
+        </w:drawing>
+      </w:r>
     </w:p>
     <w:p>
       <w:pPr>
@@ -7641,6 +7761,56 @@
         </w:tabs>
         <w:ind w:left="360"/>
       </w:pPr>
+      <w:r>
+        <w:rPr>
+          <w:noProof/>
+        </w:rPr>
+        <w:drawing>
+          <wp:inline distT="0" distB="0" distL="0" distR="0">
+            <wp:extent cx="5941060" cy="2681605"/>
+            <wp:effectExtent l="19050" t="0" r="2540" b="0"/>
+            <wp:docPr id="15" name="Picture 4"/>
+            <wp:cNvGraphicFramePr>
+              <a:graphicFrameLocks xmlns:a="http://schemas.openxmlformats.org/drawingml/2006/main" noChangeAspect="1"/>
+            </wp:cNvGraphicFramePr>
+            <a:graphic xmlns:a="http://schemas.openxmlformats.org/drawingml/2006/main">
+              <a:graphicData uri="http://schemas.openxmlformats.org/drawingml/2006/picture">
+                <pic:pic xmlns:pic="http://schemas.openxmlformats.org/drawingml/2006/picture">
+                  <pic:nvPicPr>
+                    <pic:cNvPr id="0" name="Picture 4"/>
+                    <pic:cNvPicPr>
+                      <a:picLocks noChangeAspect="1" noChangeArrowheads="1"/>
+                    </pic:cNvPicPr>
+                  </pic:nvPicPr>
+                  <pic:blipFill>
+                    <a:blip r:embed="rId22"/>
+                    <a:srcRect/>
+                    <a:stretch>
+                      <a:fillRect/>
+                    </a:stretch>
+                  </pic:blipFill>
+                  <pic:spPr bwMode="auto">
+                    <a:xfrm>
+                      <a:off x="0" y="0"/>
+                      <a:ext cx="5941060" cy="2681605"/>
+                    </a:xfrm>
+                    <a:prstGeom prst="rect">
+                      <a:avLst/>
+                    </a:prstGeom>
+                    <a:noFill/>
+                    <a:ln w="9525">
+                      <a:noFill/>
+                      <a:miter lim="800000"/>
+                      <a:headEnd/>
+                      <a:tailEnd/>
+                    </a:ln>
+                  </pic:spPr>
+                </pic:pic>
+              </a:graphicData>
+            </a:graphic>
+          </wp:inline>
+        </w:drawing>
+      </w:r>
     </w:p>
     <w:p>
       <w:pPr>
@@ -7649,8 +7819,23 @@
         </w:tabs>
         <w:ind w:left="360"/>
       </w:pPr>
-      <w:r>
-        <w:lastRenderedPageBreak/>
+    </w:p>
+    <w:p>
+      <w:pPr>
+        <w:tabs>
+          <w:tab w:val="left" w:pos="1496"/>
+        </w:tabs>
+        <w:ind w:left="360"/>
+      </w:pPr>
+    </w:p>
+    <w:p>
+      <w:pPr>
+        <w:tabs>
+          <w:tab w:val="left" w:pos="1496"/>
+        </w:tabs>
+        <w:ind w:left="360"/>
+      </w:pPr>
+      <w:r>
         <w:t xml:space="preserve"> </w:t>
       </w:r>
     </w:p>

</xml_diff>